<commit_message>
Actualización de Conversación en Inglés
</commit_message>
<xml_diff>
--- a/Sena/Registro de Aprendisaje - Analisis y desarrollo de sistemas informaticos/Fase 2.b Análisis/Trabajos y sus directrices/Evidencias de Ingles/Conversation about likes.docx
+++ b/Sena/Registro de Aprendisaje - Analisis y desarrollo de sistemas informaticos/Fase 2.b Análisis/Trabajos y sus directrices/Evidencias de Ingles/Conversation about likes.docx
@@ -122,7 +122,7 @@
           <w:szCs w:val="22"/>
           <w:rFonts w:ascii="Arial" w:eastAsia="Arial" w:hAnsi="Arial" w:hint="default"/>
         </w:rPr>
-        <w:t xml:space="preserve">Hi, Luz. How are you? </w:t>
+        <w:t xml:space="preserve">Hi, Bella. How are you? </w:t>
       </w:r>
     </w:p>
     <w:p>
@@ -1695,7 +1695,7 @@
   <w:abstractNum w:abstractNumId="0">
     <w:multiLevelType w:val="hybridMultilevel"/>
     <w:nsid w:val="2F000000"/>
-    <w:tmpl w:val="47991DA4"/>
+    <w:tmpl w:val="1F0020D3"/>
     <w:lvl w:ilvl="0">
       <w:lvlJc w:val="left"/>
       <w:numFmt w:val="bullet"/>
@@ -1862,7 +1862,7 @@
   <w:abstractNum w:abstractNumId="1">
     <w:multiLevelType w:val="hybridMultilevel"/>
     <w:nsid w:val="2F000001"/>
-    <w:tmpl w:val="3B692FA2"/>
+    <w:tmpl w:val="276B1D78"/>
     <w:lvl w:ilvl="0">
       <w:lvlJc w:val="left"/>
       <w:numFmt w:val="bullet"/>
@@ -2029,7 +2029,7 @@
   <w:abstractNum w:abstractNumId="2">
     <w:multiLevelType w:val="hybridMultilevel"/>
     <w:nsid w:val="2F000002"/>
-    <w:tmpl w:val="5CB64340"/>
+    <w:tmpl w:val="4F5BD66C"/>
     <w:lvl w:ilvl="0">
       <w:lvlJc w:val="left"/>
       <w:numFmt w:val="bullet"/>
@@ -2197,7 +2197,7 @@
   <w:abstractNum w:abstractNumId="3">
     <w:multiLevelType w:val="hybridMultilevel"/>
     <w:nsid w:val="2F000003"/>
-    <w:tmpl w:val="27F93E67"/>
+    <w:tmpl w:val="3C5A8615"/>
     <w:lvl w:ilvl="0">
       <w:lvlJc w:val="left"/>
       <w:numFmt w:val="bullet"/>
@@ -2364,7 +2364,7 @@
   <w:abstractNum w:abstractNumId="4">
     <w:multiLevelType w:val="hybridMultilevel"/>
     <w:nsid w:val="2F000004"/>
-    <w:tmpl w:val="426FE0CB"/>
+    <w:tmpl w:val="4118DBC1"/>
     <w:lvl w:ilvl="0">
       <w:lvlJc w:val="left"/>
       <w:numFmt w:val="bullet"/>
@@ -2531,7 +2531,7 @@
   <w:abstractNum w:abstractNumId="5">
     <w:multiLevelType w:val="hybridMultilevel"/>
     <w:nsid w:val="2F000005"/>
-    <w:tmpl w:val="250F419A"/>
+    <w:tmpl w:val="2D036D64"/>
     <w:lvl w:ilvl="0">
       <w:lvlJc w:val="left"/>
       <w:numFmt w:val="bullet"/>
@@ -2750,9 +2750,8 @@
   </w:style>
   <w:style w:default="1" w:styleId="PO3" w:type="table">
     <w:name w:val="Normal Table"/>
+    <w:basedOn w:val="PO3"/>
     <w:uiPriority w:val="3"/>
-    <w:semiHidden/>
-    <w:unhideWhenUsed/>
     <w:tblPr>
       <w:tblCellMar>
         <w:bottom w:type="dxa" w:w="0"/>
@@ -2775,7 +2774,11 @@
     <w:qFormat/>
     <w:uiPriority w:val="5"/>
     <w:pPr>
+      <w:autoSpaceDE w:val="1"/>
+      <w:autoSpaceDN w:val="1"/>
       <w:jc w:val="both"/>
+      <w:widowControl/>
+      <w:wordWrap/>
     </w:pPr>
     <w:rPr>
       <w:shd w:val="clear"/>
@@ -2790,7 +2793,11 @@
     <w:qFormat/>
     <w:uiPriority w:val="6"/>
     <w:pPr>
+      <w:autoSpaceDE w:val="1"/>
+      <w:autoSpaceDN w:val="1"/>
       <w:jc w:val="center"/>
+      <w:widowControl/>
+      <w:wordWrap/>
     </w:pPr>
     <w:rPr>
       <w:b/>
@@ -2806,7 +2813,11 @@
     <w:qFormat/>
     <w:uiPriority w:val="7"/>
     <w:pPr>
+      <w:autoSpaceDE w:val="1"/>
+      <w:autoSpaceDN w:val="1"/>
       <w:jc w:val="both"/>
+      <w:widowControl/>
+      <w:wordWrap/>
     </w:pPr>
     <w:rPr>
       <w:shd w:val="clear"/>
@@ -2821,7 +2832,11 @@
     <w:qFormat/>
     <w:uiPriority w:val="8"/>
     <w:pPr>
+      <w:autoSpaceDE w:val="1"/>
+      <w:autoSpaceDN w:val="1"/>
       <w:jc w:val="both"/>
+      <w:widowControl/>
+      <w:wordWrap/>
     </w:pPr>
     <w:rPr>
       <w:shd w:val="clear"/>
@@ -2836,8 +2851,12 @@
     <w:qFormat/>
     <w:uiPriority w:val="9"/>
     <w:pPr>
+      <w:autoSpaceDE w:val="1"/>
+      <w:autoSpaceDN w:val="1"/>
       <w:ind w:left="1000" w:hanging="400"/>
       <w:jc w:val="both"/>
+      <w:widowControl/>
+      <w:wordWrap/>
     </w:pPr>
     <w:rPr>
       <w:shd w:val="clear"/>
@@ -2852,8 +2871,12 @@
     <w:qFormat/>
     <w:uiPriority w:val="10"/>
     <w:pPr>
+      <w:autoSpaceDE w:val="1"/>
+      <w:autoSpaceDN w:val="1"/>
       <w:ind w:left="1200" w:hanging="400"/>
       <w:jc w:val="both"/>
+      <w:widowControl/>
+      <w:wordWrap/>
     </w:pPr>
     <w:rPr>
       <w:b/>
@@ -2869,8 +2892,12 @@
     <w:qFormat/>
     <w:uiPriority w:val="11"/>
     <w:pPr>
+      <w:autoSpaceDE w:val="1"/>
+      <w:autoSpaceDN w:val="1"/>
       <w:ind w:left="1400" w:hanging="400"/>
       <w:jc w:val="both"/>
+      <w:widowControl/>
+      <w:wordWrap/>
     </w:pPr>
     <w:rPr>
       <w:shd w:val="clear"/>
@@ -2885,8 +2912,12 @@
     <w:qFormat/>
     <w:uiPriority w:val="12"/>
     <w:pPr>
+      <w:autoSpaceDE w:val="1"/>
+      <w:autoSpaceDN w:val="1"/>
       <w:ind w:left="1600" w:hanging="400"/>
       <w:jc w:val="both"/>
+      <w:widowControl/>
+      <w:wordWrap/>
     </w:pPr>
     <w:rPr>
       <w:b/>
@@ -2902,8 +2933,12 @@
     <w:qFormat/>
     <w:uiPriority w:val="13"/>
     <w:pPr>
+      <w:autoSpaceDE w:val="1"/>
+      <w:autoSpaceDN w:val="1"/>
       <w:ind w:left="1800" w:hanging="400"/>
       <w:jc w:val="both"/>
+      <w:widowControl/>
+      <w:wordWrap/>
     </w:pPr>
     <w:rPr>
       <w:shd w:val="clear"/>
@@ -2918,8 +2953,12 @@
     <w:qFormat/>
     <w:uiPriority w:val="14"/>
     <w:pPr>
+      <w:autoSpaceDE w:val="1"/>
+      <w:autoSpaceDN w:val="1"/>
       <w:ind w:left="2000" w:hanging="400"/>
       <w:jc w:val="both"/>
+      <w:widowControl/>
+      <w:wordWrap/>
     </w:pPr>
     <w:rPr>
       <w:shd w:val="clear"/>
@@ -2934,8 +2973,12 @@
     <w:qFormat/>
     <w:uiPriority w:val="15"/>
     <w:pPr>
+      <w:autoSpaceDE w:val="1"/>
+      <w:autoSpaceDN w:val="1"/>
       <w:ind w:left="2200" w:hanging="400"/>
       <w:jc w:val="both"/>
+      <w:widowControl/>
+      <w:wordWrap/>
     </w:pPr>
     <w:rPr>
       <w:shd w:val="clear"/>
@@ -2950,7 +2993,11 @@
     <w:qFormat/>
     <w:uiPriority w:val="16"/>
     <w:pPr>
+      <w:autoSpaceDE w:val="1"/>
+      <w:autoSpaceDN w:val="1"/>
       <w:jc w:val="center"/>
+      <w:widowControl/>
+      <w:wordWrap/>
     </w:pPr>
     <w:rPr>
       <w:shd w:val="clear"/>
@@ -3015,8 +3062,12 @@
     <w:qFormat/>
     <w:uiPriority w:val="21"/>
     <w:pPr>
+      <w:autoSpaceDE w:val="1"/>
+      <w:autoSpaceDN w:val="1"/>
       <w:ind w:left="864" w:right="864" w:firstLine="0"/>
       <w:jc w:val="center"/>
+      <w:widowControl/>
+      <w:wordWrap/>
     </w:pPr>
     <w:rPr>
       <w:color w:val="404040"/>
@@ -3037,8 +3088,12 @@
         <w:top w:val="single" w:sz="1" w:space="10" w:color="5B9BD5"/>
         <w:bottom w:val="single" w:sz="1" w:space="10" w:color="5B9BD5"/>
       </w:pBdr>
+      <w:autoSpaceDE w:val="1"/>
+      <w:autoSpaceDN w:val="1"/>
       <w:ind w:left="950" w:right="950" w:firstLine="0"/>
       <w:jc w:val="center"/>
+      <w:widowControl/>
+      <w:wordWrap/>
     </w:pPr>
     <w:rPr>
       <w:color w:val="5B9BD5"/>
@@ -3097,7 +3152,6 @@
     <w:pPr>
       <w:autoSpaceDE w:val="1"/>
       <w:autoSpaceDN w:val="1"/>
-      <w:spacing/>
       <w:ind w:left="720" w:firstLine="0"/>
       <w:widowControl/>
       <w:wordWrap/>
@@ -3109,7 +3163,12 @@
     <w:qFormat/>
     <w:uiPriority w:val="27"/>
     <w:unhideWhenUsed/>
-    <w:pPr/>
+    <w:pPr>
+      <w:autoSpaceDE w:val="1"/>
+      <w:autoSpaceDN w:val="1"/>
+      <w:widowControl/>
+      <w:wordWrap/>
+    </w:pPr>
     <w:rPr>
       <w:color w:val="2E74B5"/>
       <w:shd w:val="clear"/>
@@ -3125,7 +3184,11 @@
     <w:uiPriority w:val="28"/>
     <w:unhideWhenUsed/>
     <w:pPr>
+      <w:autoSpaceDE w:val="1"/>
+      <w:autoSpaceDN w:val="1"/>
       <w:jc w:val="both"/>
+      <w:widowControl/>
+      <w:wordWrap/>
     </w:pPr>
     <w:rPr>
       <w:shd w:val="clear"/>
@@ -3141,8 +3204,12 @@
     <w:uiPriority w:val="29"/>
     <w:unhideWhenUsed/>
     <w:pPr>
+      <w:autoSpaceDE w:val="1"/>
+      <w:autoSpaceDN w:val="1"/>
       <w:ind w:left="425" w:firstLine="0"/>
       <w:jc w:val="both"/>
+      <w:widowControl/>
+      <w:wordWrap/>
     </w:pPr>
     <w:rPr>
       <w:shd w:val="clear"/>
@@ -3158,8 +3225,12 @@
     <w:uiPriority w:val="30"/>
     <w:unhideWhenUsed/>
     <w:pPr>
+      <w:autoSpaceDE w:val="1"/>
+      <w:autoSpaceDN w:val="1"/>
       <w:ind w:left="850" w:firstLine="0"/>
       <w:jc w:val="both"/>
+      <w:widowControl/>
+      <w:wordWrap/>
     </w:pPr>
     <w:rPr>
       <w:shd w:val="clear"/>
@@ -3175,8 +3246,12 @@
     <w:uiPriority w:val="31"/>
     <w:unhideWhenUsed/>
     <w:pPr>
+      <w:autoSpaceDE w:val="1"/>
+      <w:autoSpaceDN w:val="1"/>
       <w:ind w:left="1275" w:firstLine="0"/>
       <w:jc w:val="both"/>
+      <w:widowControl/>
+      <w:wordWrap/>
     </w:pPr>
     <w:rPr>
       <w:shd w:val="clear"/>
@@ -3192,8 +3267,12 @@
     <w:uiPriority w:val="32"/>
     <w:unhideWhenUsed/>
     <w:pPr>
+      <w:autoSpaceDE w:val="1"/>
+      <w:autoSpaceDN w:val="1"/>
       <w:ind w:left="1700" w:firstLine="0"/>
       <w:jc w:val="both"/>
+      <w:widowControl/>
+      <w:wordWrap/>
     </w:pPr>
     <w:rPr>
       <w:shd w:val="clear"/>
@@ -3209,8 +3288,12 @@
     <w:uiPriority w:val="33"/>
     <w:unhideWhenUsed/>
     <w:pPr>
+      <w:autoSpaceDE w:val="1"/>
+      <w:autoSpaceDN w:val="1"/>
       <w:ind w:left="2125" w:firstLine="0"/>
       <w:jc w:val="both"/>
+      <w:widowControl/>
+      <w:wordWrap/>
     </w:pPr>
     <w:rPr>
       <w:shd w:val="clear"/>
@@ -3226,8 +3309,12 @@
     <w:uiPriority w:val="34"/>
     <w:unhideWhenUsed/>
     <w:pPr>
+      <w:autoSpaceDE w:val="1"/>
+      <w:autoSpaceDN w:val="1"/>
       <w:ind w:left="2550" w:firstLine="0"/>
       <w:jc w:val="both"/>
+      <w:widowControl/>
+      <w:wordWrap/>
     </w:pPr>
     <w:rPr>
       <w:shd w:val="clear"/>
@@ -3243,8 +3330,12 @@
     <w:uiPriority w:val="35"/>
     <w:unhideWhenUsed/>
     <w:pPr>
+      <w:autoSpaceDE w:val="1"/>
+      <w:autoSpaceDN w:val="1"/>
       <w:ind w:left="2975" w:firstLine="0"/>
       <w:jc w:val="both"/>
+      <w:widowControl/>
+      <w:wordWrap/>
     </w:pPr>
     <w:rPr>
       <w:shd w:val="clear"/>
@@ -3260,8 +3351,12 @@
     <w:uiPriority w:val="36"/>
     <w:unhideWhenUsed/>
     <w:pPr>
+      <w:autoSpaceDE w:val="1"/>
+      <w:autoSpaceDN w:val="1"/>
       <w:ind w:left="3400" w:firstLine="0"/>
       <w:jc w:val="both"/>
+      <w:widowControl/>
+      <w:wordWrap/>
     </w:pPr>
     <w:rPr>
       <w:shd w:val="clear"/>

</xml_diff>